<commit_message>
Corregido error en subreports. Pendiente ver el header.
</commit_message>
<xml_diff>
--- a/OpenXmlPowerTools.Application/MacroTemplate.docx
+++ b/OpenXmlPowerTools.Application/MacroTemplate.docx
@@ -86,71 +86,67 @@
       </w:r>
     </w:p>
     <w:p>
-      <w:r>
-        <w:p>
-          <w:proofErr w:type="spellStart"/>
-          <w:r>
-            <w:t>Name</w:t>
-          </w:r>
-          <w:proofErr w:type="spellEnd"/>
-          <w:r>
-            <w:t xml:space="preserve">: &lt;# &lt;Content </w:t>
-          </w:r>
-          <w:proofErr w:type="spellStart"/>
-          <w:r>
-            <w:t>Select</w:t>
-          </w:r>
-          <w:proofErr w:type="spellEnd"/>
-          <w:r>
-            <w:t xml:space="preserve">= </w:t>
-          </w:r>
-          <w:proofErr w:type="gramStart"/>
-          <w:r>
-            <w:t>"./</w:t>
-          </w:r>
-          <w:proofErr w:type="spellStart"/>
-          <w:proofErr w:type="gramEnd"/>
-          <w:r>
-            <w:t>Name</w:t>
-          </w:r>
-          <w:proofErr w:type="spellEnd"/>
-          <w:r>
-            <w:t>" /&gt; #&gt;</w:t>
-          </w:r>
-        </w:p>
-        <w:p>
-          <w:bookmarkStart w:id="3" w:name="_GoBack"/>
-          <w:proofErr w:type="spellStart"/>
-          <w:r>
-            <w:t>Address</w:t>
-          </w:r>
-          <w:bookmarkEnd w:id="3"/>
-          <w:proofErr w:type="spellEnd"/>
-          <w:r>
-            <w:t xml:space="preserve">: &lt;# &lt;Content </w:t>
-          </w:r>
-          <w:proofErr w:type="spellStart"/>
-          <w:r>
-            <w:t>Select</w:t>
-          </w:r>
-          <w:proofErr w:type="spellEnd"/>
-          <w:r>
-            <w:t>=</w:t>
-          </w:r>
-          <w:proofErr w:type="gramStart"/>
-          <w:r>
-            <w:t>"./</w:t>
-          </w:r>
-          <w:proofErr w:type="spellStart"/>
-          <w:proofErr w:type="gramEnd"/>
-          <w:r>
-            <w:t>Address</w:t>
-          </w:r>
-          <w:proofErr w:type="spellEnd"/>
-          <w:r>
-            <w:t>"/&gt; #&gt;</w:t>
-          </w:r>
-        </w:p>
+      <w:proofErr w:type="spellStart"/>
+      <w:r>
+        <w:t>Name</w:t>
+      </w:r>
+      <w:proofErr w:type="spellEnd"/>
+      <w:r>
+        <w:t xml:space="preserve">: &lt;# &lt;Content </w:t>
+      </w:r>
+      <w:proofErr w:type="spellStart"/>
+      <w:r>
+        <w:t>Select</w:t>
+      </w:r>
+      <w:proofErr w:type="spellEnd"/>
+      <w:r>
+        <w:t xml:space="preserve">= </w:t>
+      </w:r>
+      <w:proofErr w:type="gramStart"/>
+      <w:r>
+        <w:t>"./</w:t>
+      </w:r>
+      <w:proofErr w:type="spellStart"/>
+      <w:proofErr w:type="gramEnd"/>
+      <w:r>
+        <w:t>Name</w:t>
+      </w:r>
+      <w:proofErr w:type="spellEnd"/>
+      <w:r>
+        <w:t>" /&gt; #&gt;</w:t>
+      </w:r>
+    </w:p>
+    <w:p>
+      <w:bookmarkStart w:id="2" w:name="_GoBack"/>
+      <w:proofErr w:type="spellStart"/>
+      <w:r>
+        <w:t>Address</w:t>
+      </w:r>
+      <w:bookmarkEnd w:id="2"/>
+      <w:proofErr w:type="spellEnd"/>
+      <w:r>
+        <w:t xml:space="preserve">: &lt;# &lt;Content </w:t>
+      </w:r>
+      <w:proofErr w:type="spellStart"/>
+      <w:r>
+        <w:t>Select</w:t>
+      </w:r>
+      <w:proofErr w:type="spellEnd"/>
+      <w:r>
+        <w:t>=</w:t>
+      </w:r>
+      <w:proofErr w:type="gramStart"/>
+      <w:r>
+        <w:t>"./</w:t>
+      </w:r>
+      <w:proofErr w:type="spellStart"/>
+      <w:proofErr w:type="gramEnd"/>
+      <w:r>
+        <w:t>Address</w:t>
+      </w:r>
+      <w:proofErr w:type="spellEnd"/>
+      <w:r>
+        <w:t>"/&gt; #&gt;</w:t>
       </w:r>
     </w:p>
     <w:p>
@@ -175,12 +171,12 @@
     <w:p>
       <w:pPr>
         <w:sectPr>
-          <w:footerReference w:type="default" r:id="Rfee8bb115a9a4b30"/>
-          <w:footerReference w:type="even" r:id="R86d59d5827c04e4a"/>
-          <w:footerReference w:type="first" r:id="Rf70548d68c874efd"/>
-          <w:headerReference w:type="default" r:id="Rd3e1d9d7f56b4ebb"/>
-          <w:headerReference w:type="even" r:id="R346a79bbe9b04394"/>
-          <w:headerReference w:type="first" r:id="R1348931970894483"/>
+          <w:footerReference w:type="default" r:id="R21c738c41cf846f0"/>
+          <w:footerReference w:type="even" r:id="Rca8a18c496b64ffd"/>
+          <w:footerReference w:type="first" r:id="R40b408f0fdbe4e6c"/>
+          <w:headerReference w:type="default" r:id="R4e55166accd448ae"/>
+          <w:headerReference w:type="even" r:id="R6d6600f09ef841e9"/>
+          <w:headerReference w:type="first" r:id="R39bc7efaa3354e0b"/>
           <w:pgSz w:w="11906" w:h="16838"/>
           <w:pgMar w:top="1417" w:right="1701" w:bottom="1417" w:left="1701" w:header="708" w:footer="708" w:gutter="0"/>
           <w:cols w:space="708"/>
@@ -190,17 +186,14 @@
       <w:bookmarkStart w:id="1" w:name="_GoBack"/>
       <w:bookmarkEnd w:id="1"/>
     </w:p>
-    <w:p>
-      <w:bookmarkStart w:id="2" w:name="_GoBack"/>
-      <w:bookmarkEnd w:id="2"/>
-    </w:p>
+    <w:p/>
     <w:sectPr>
-      <w:footerReference w:type="default" r:id="Rfee8bb115a9a4b30"/>
-      <w:footerReference w:type="first" r:id="Rf70548d68c874efd"/>
-      <w:footerReference w:type="even" r:id="R86d59d5827c04e4a"/>
-      <w:headerReference w:type="first" r:id="R1348931970894483"/>
-      <w:headerReference w:type="even" r:id="R346a79bbe9b04394"/>
-      <w:headerReference w:type="default" r:id="Rd3e1d9d7f56b4ebb"/>
+      <w:headerReference w:type="even" r:id="R6d6600f09ef841e9"/>
+      <w:headerReference w:type="default" r:id="R4e55166accd448ae"/>
+      <w:footerReference w:type="even" r:id="Rca8a18c496b64ffd"/>
+      <w:footerReference w:type="default" r:id="R21c738c41cf846f0"/>
+      <w:headerReference w:type="first" r:id="R39bc7efaa3354e0b"/>
+      <w:footerReference w:type="first" r:id="R40b408f0fdbe4e6c"/>
       <w:pgSz w:w="11906" w:h="16838"/>
       <w:pgMar w:top="1417" w:right="1701" w:bottom="1417" w:left="1701" w:header="708" w:footer="708" w:gutter="0"/>
       <w:cols w:space="708"/>
@@ -236,40 +229,31 @@
 </file>
 
 <file path=word/footer1.xml><?xml version="1.0" encoding="utf-8"?>
-<w:ftr xmlns:wpc="http://schemas.microsoft.com/office/word/2010/wordprocessingCanvas" xmlns:mc="http://schemas.openxmlformats.org/markup-compatibility/2006" xmlns:o="urn:schemas-microsoft-com:office:office" xmlns:r="http://schemas.openxmlformats.org/officeDocument/2006/relationships" xmlns:m="http://schemas.openxmlformats.org/officeDocument/2006/math" xmlns:v="urn:schemas-microsoft-com:vml" xmlns:wp14="http://schemas.microsoft.com/office/word/2010/wordprocessingDrawing" xmlns:wp="http://schemas.openxmlformats.org/drawingml/2006/wordprocessingDrawing" xmlns:w10="urn:schemas-microsoft-com:office:word" xmlns:w="http://schemas.openxmlformats.org/wordprocessingml/2006/main" xmlns:w14="http://schemas.microsoft.com/office/word/2010/wordml" xmlns:w15="http://schemas.microsoft.com/office/word/2012/wordml" xmlns:wpg="http://schemas.microsoft.com/office/word/2010/wordprocessingGroup" xmlns:wpi="http://schemas.microsoft.com/office/word/2010/wordprocessingInk" xmlns:wne="http://schemas.microsoft.com/office/word/2006/wordml" xmlns:wps="http://schemas.microsoft.com/office/word/2010/wordprocessingShape" mc:Ignorable="w14 w15 wp14">
+<w:ftr xmlns:wpc="http://schemas.microsoft.com/office/word/2010/wordprocessingCanvas" xmlns:cx="http://schemas.microsoft.com/office/drawing/2014/chartex" xmlns:cx1="http://schemas.microsoft.com/office/drawing/2015/9/8/chartex" xmlns:cx2="http://schemas.microsoft.com/office/drawing/2015/10/21/chartex" xmlns:cx3="http://schemas.microsoft.com/office/drawing/2016/5/9/chartex" xmlns:cx4="http://schemas.microsoft.com/office/drawing/2016/5/10/chartex" xmlns:cx5="http://schemas.microsoft.com/office/drawing/2016/5/11/chartex" xmlns:cx6="http://schemas.microsoft.com/office/drawing/2016/5/12/chartex" xmlns:cx7="http://schemas.microsoft.com/office/drawing/2016/5/13/chartex" xmlns:cx8="http://schemas.microsoft.com/office/drawing/2016/5/14/chartex" xmlns:mc="http://schemas.openxmlformats.org/markup-compatibility/2006" xmlns:aink="http://schemas.microsoft.com/office/drawing/2016/ink" xmlns:am3d="http://schemas.microsoft.com/office/drawing/2017/model3d" xmlns:o="urn:schemas-microsoft-com:office:office" xmlns:r="http://schemas.openxmlformats.org/officeDocument/2006/relationships" xmlns:m="http://schemas.openxmlformats.org/officeDocument/2006/math" xmlns:v="urn:schemas-microsoft-com:vml" xmlns:wp14="http://schemas.microsoft.com/office/word/2010/wordprocessingDrawing" xmlns:wp="http://schemas.openxmlformats.org/drawingml/2006/wordprocessingDrawing" xmlns:w10="urn:schemas-microsoft-com:office:word" xmlns:w="http://schemas.openxmlformats.org/wordprocessingml/2006/main" xmlns:w14="http://schemas.microsoft.com/office/word/2010/wordml" xmlns:w15="http://schemas.microsoft.com/office/word/2012/wordml" xmlns:w16cid="http://schemas.microsoft.com/office/word/2016/wordml/cid" xmlns:w16se="http://schemas.microsoft.com/office/word/2015/wordml/symex" xmlns:wpg="http://schemas.microsoft.com/office/word/2010/wordprocessingGroup" xmlns:wpi="http://schemas.microsoft.com/office/word/2010/wordprocessingInk" xmlns:wne="http://schemas.microsoft.com/office/word/2006/wordml" xmlns:wps="http://schemas.microsoft.com/office/word/2010/wordprocessingShape" mc:Ignorable="w14 w15 w16se w16cid wp14">
   <w:p>
     <w:pPr>
-      <w:pStyle w:val="Footer"/>
-    </w:pPr>
-    <w:r>
-      <w:t/>
-    </w:r>
+      <w:pStyle w:val="Piedepgina"/>
+    </w:pPr>
   </w:p>
 </w:ftr>
 </file>
 
 <file path=word/footer2.xml><?xml version="1.0" encoding="utf-8"?>
-<w:ftr xmlns:wpc="http://schemas.microsoft.com/office/word/2010/wordprocessingCanvas" xmlns:mc="http://schemas.openxmlformats.org/markup-compatibility/2006" xmlns:o="urn:schemas-microsoft-com:office:office" xmlns:r="http://schemas.openxmlformats.org/officeDocument/2006/relationships" xmlns:m="http://schemas.openxmlformats.org/officeDocument/2006/math" xmlns:v="urn:schemas-microsoft-com:vml" xmlns:wp14="http://schemas.microsoft.com/office/word/2010/wordprocessingDrawing" xmlns:wp="http://schemas.openxmlformats.org/drawingml/2006/wordprocessingDrawing" xmlns:w10="urn:schemas-microsoft-com:office:word" xmlns:w="http://schemas.openxmlformats.org/wordprocessingml/2006/main" xmlns:w14="http://schemas.microsoft.com/office/word/2010/wordml" xmlns:w15="http://schemas.microsoft.com/office/word/2012/wordml" xmlns:wpg="http://schemas.microsoft.com/office/word/2010/wordprocessingGroup" xmlns:wpi="http://schemas.microsoft.com/office/word/2010/wordprocessingInk" xmlns:wne="http://schemas.microsoft.com/office/word/2006/wordml" xmlns:wps="http://schemas.microsoft.com/office/word/2010/wordprocessingShape" mc:Ignorable="w14 w15 wp14">
+<w:ftr xmlns:wpc="http://schemas.microsoft.com/office/word/2010/wordprocessingCanvas" xmlns:cx="http://schemas.microsoft.com/office/drawing/2014/chartex" xmlns:cx1="http://schemas.microsoft.com/office/drawing/2015/9/8/chartex" xmlns:cx2="http://schemas.microsoft.com/office/drawing/2015/10/21/chartex" xmlns:cx3="http://schemas.microsoft.com/office/drawing/2016/5/9/chartex" xmlns:cx4="http://schemas.microsoft.com/office/drawing/2016/5/10/chartex" xmlns:cx5="http://schemas.microsoft.com/office/drawing/2016/5/11/chartex" xmlns:cx6="http://schemas.microsoft.com/office/drawing/2016/5/12/chartex" xmlns:cx7="http://schemas.microsoft.com/office/drawing/2016/5/13/chartex" xmlns:cx8="http://schemas.microsoft.com/office/drawing/2016/5/14/chartex" xmlns:mc="http://schemas.openxmlformats.org/markup-compatibility/2006" xmlns:aink="http://schemas.microsoft.com/office/drawing/2016/ink" xmlns:am3d="http://schemas.microsoft.com/office/drawing/2017/model3d" xmlns:o="urn:schemas-microsoft-com:office:office" xmlns:r="http://schemas.openxmlformats.org/officeDocument/2006/relationships" xmlns:m="http://schemas.openxmlformats.org/officeDocument/2006/math" xmlns:v="urn:schemas-microsoft-com:vml" xmlns:wp14="http://schemas.microsoft.com/office/word/2010/wordprocessingDrawing" xmlns:wp="http://schemas.openxmlformats.org/drawingml/2006/wordprocessingDrawing" xmlns:w10="urn:schemas-microsoft-com:office:word" xmlns:w="http://schemas.openxmlformats.org/wordprocessingml/2006/main" xmlns:w14="http://schemas.microsoft.com/office/word/2010/wordml" xmlns:w15="http://schemas.microsoft.com/office/word/2012/wordml" xmlns:w16cid="http://schemas.microsoft.com/office/word/2016/wordml/cid" xmlns:w16se="http://schemas.microsoft.com/office/word/2015/wordml/symex" xmlns:wpg="http://schemas.microsoft.com/office/word/2010/wordprocessingGroup" xmlns:wpi="http://schemas.microsoft.com/office/word/2010/wordprocessingInk" xmlns:wne="http://schemas.microsoft.com/office/word/2006/wordml" xmlns:wps="http://schemas.microsoft.com/office/word/2010/wordprocessingShape" mc:Ignorable="w14 w15 w16se w16cid wp14">
   <w:p>
     <w:pPr>
-      <w:pStyle w:val="Footer"/>
-    </w:pPr>
-    <w:r>
-      <w:t/>
-    </w:r>
+      <w:pStyle w:val="Piedepgina"/>
+    </w:pPr>
   </w:p>
 </w:ftr>
 </file>
 
 <file path=word/footer3.xml><?xml version="1.0" encoding="utf-8"?>
-<w:ftr xmlns:wpc="http://schemas.microsoft.com/office/word/2010/wordprocessingCanvas" xmlns:mc="http://schemas.openxmlformats.org/markup-compatibility/2006" xmlns:o="urn:schemas-microsoft-com:office:office" xmlns:r="http://schemas.openxmlformats.org/officeDocument/2006/relationships" xmlns:m="http://schemas.openxmlformats.org/officeDocument/2006/math" xmlns:v="urn:schemas-microsoft-com:vml" xmlns:wp14="http://schemas.microsoft.com/office/word/2010/wordprocessingDrawing" xmlns:wp="http://schemas.openxmlformats.org/drawingml/2006/wordprocessingDrawing" xmlns:w10="urn:schemas-microsoft-com:office:word" xmlns:w="http://schemas.openxmlformats.org/wordprocessingml/2006/main" xmlns:w14="http://schemas.microsoft.com/office/word/2010/wordml" xmlns:w15="http://schemas.microsoft.com/office/word/2012/wordml" xmlns:wpg="http://schemas.microsoft.com/office/word/2010/wordprocessingGroup" xmlns:wpi="http://schemas.microsoft.com/office/word/2010/wordprocessingInk" xmlns:wne="http://schemas.microsoft.com/office/word/2006/wordml" xmlns:wps="http://schemas.microsoft.com/office/word/2010/wordprocessingShape" mc:Ignorable="w14 w15 wp14">
+<w:ftr xmlns:wpc="http://schemas.microsoft.com/office/word/2010/wordprocessingCanvas" xmlns:cx="http://schemas.microsoft.com/office/drawing/2014/chartex" xmlns:cx1="http://schemas.microsoft.com/office/drawing/2015/9/8/chartex" xmlns:cx2="http://schemas.microsoft.com/office/drawing/2015/10/21/chartex" xmlns:cx3="http://schemas.microsoft.com/office/drawing/2016/5/9/chartex" xmlns:cx4="http://schemas.microsoft.com/office/drawing/2016/5/10/chartex" xmlns:cx5="http://schemas.microsoft.com/office/drawing/2016/5/11/chartex" xmlns:cx6="http://schemas.microsoft.com/office/drawing/2016/5/12/chartex" xmlns:cx7="http://schemas.microsoft.com/office/drawing/2016/5/13/chartex" xmlns:cx8="http://schemas.microsoft.com/office/drawing/2016/5/14/chartex" xmlns:mc="http://schemas.openxmlformats.org/markup-compatibility/2006" xmlns:aink="http://schemas.microsoft.com/office/drawing/2016/ink" xmlns:am3d="http://schemas.microsoft.com/office/drawing/2017/model3d" xmlns:o="urn:schemas-microsoft-com:office:office" xmlns:r="http://schemas.openxmlformats.org/officeDocument/2006/relationships" xmlns:m="http://schemas.openxmlformats.org/officeDocument/2006/math" xmlns:v="urn:schemas-microsoft-com:vml" xmlns:wp14="http://schemas.microsoft.com/office/word/2010/wordprocessingDrawing" xmlns:wp="http://schemas.openxmlformats.org/drawingml/2006/wordprocessingDrawing" xmlns:w10="urn:schemas-microsoft-com:office:word" xmlns:w="http://schemas.openxmlformats.org/wordprocessingml/2006/main" xmlns:w14="http://schemas.microsoft.com/office/word/2010/wordml" xmlns:w15="http://schemas.microsoft.com/office/word/2012/wordml" xmlns:w16cid="http://schemas.microsoft.com/office/word/2016/wordml/cid" xmlns:w16se="http://schemas.microsoft.com/office/word/2015/wordml/symex" xmlns:wpg="http://schemas.microsoft.com/office/word/2010/wordprocessingGroup" xmlns:wpi="http://schemas.microsoft.com/office/word/2010/wordprocessingInk" xmlns:wne="http://schemas.microsoft.com/office/word/2006/wordml" xmlns:wps="http://schemas.microsoft.com/office/word/2010/wordprocessingShape" mc:Ignorable="w14 w15 w16se w16cid wp14">
   <w:p>
     <w:pPr>
-      <w:pStyle w:val="Footer"/>
-    </w:pPr>
-    <w:r>
-      <w:t/>
-    </w:r>
+      <w:pStyle w:val="Piedepgina"/>
+    </w:pPr>
   </w:p>
 </w:ftr>
 </file>
@@ -305,6 +289,16 @@
     <w:pPr>
       <w:pStyle w:val="Encabezado"/>
     </w:pPr>
+  </w:p>
+</w:hdr>
+</file>
+
+<file path=word/header2.xml><?xml version="1.0" encoding="utf-8"?>
+<w:hdr xmlns:wpc="http://schemas.microsoft.com/office/word/2010/wordprocessingCanvas" xmlns:cx="http://schemas.microsoft.com/office/drawing/2014/chartex" xmlns:cx1="http://schemas.microsoft.com/office/drawing/2015/9/8/chartex" xmlns:cx2="http://schemas.microsoft.com/office/drawing/2015/10/21/chartex" xmlns:cx3="http://schemas.microsoft.com/office/drawing/2016/5/9/chartex" xmlns:cx4="http://schemas.microsoft.com/office/drawing/2016/5/10/chartex" xmlns:cx5="http://schemas.microsoft.com/office/drawing/2016/5/11/chartex" xmlns:cx6="http://schemas.microsoft.com/office/drawing/2016/5/12/chartex" xmlns:cx7="http://schemas.microsoft.com/office/drawing/2016/5/13/chartex" xmlns:cx8="http://schemas.microsoft.com/office/drawing/2016/5/14/chartex" xmlns:mc="http://schemas.openxmlformats.org/markup-compatibility/2006" xmlns:aink="http://schemas.microsoft.com/office/drawing/2016/ink" xmlns:am3d="http://schemas.microsoft.com/office/drawing/2017/model3d" xmlns:o="urn:schemas-microsoft-com:office:office" xmlns:r="http://schemas.openxmlformats.org/officeDocument/2006/relationships" xmlns:m="http://schemas.openxmlformats.org/officeDocument/2006/math" xmlns:v="urn:schemas-microsoft-com:vml" xmlns:wp14="http://schemas.microsoft.com/office/word/2010/wordprocessingDrawing" xmlns:wp="http://schemas.openxmlformats.org/drawingml/2006/wordprocessingDrawing" xmlns:w10="urn:schemas-microsoft-com:office:word" xmlns:w="http://schemas.openxmlformats.org/wordprocessingml/2006/main" xmlns:w14="http://schemas.microsoft.com/office/word/2010/wordml" xmlns:w15="http://schemas.microsoft.com/office/word/2012/wordml" xmlns:w16cid="http://schemas.microsoft.com/office/word/2016/wordml/cid" xmlns:w16se="http://schemas.microsoft.com/office/word/2015/wordml/symex" xmlns:wpg="http://schemas.microsoft.com/office/word/2010/wordprocessingGroup" xmlns:wpi="http://schemas.microsoft.com/office/word/2010/wordprocessingInk" xmlns:wne="http://schemas.microsoft.com/office/word/2006/wordml" xmlns:wps="http://schemas.microsoft.com/office/word/2010/wordprocessingShape" mc:Ignorable="w14 w15 w16se w16cid wp14">
+  <w:p>
+    <w:pPr>
+      <w:pStyle w:val="Encabezado"/>
+    </w:pPr>
     <w:r>
       <w:t>&lt;# &lt;</w:t>
     </w:r>
@@ -343,6 +337,13 @@
     <w:r>
       <w:t>/&gt; #&gt;</w:t>
     </w:r>
+  </w:p>
+  <w:p>
+    <w:pPr>
+      <w:pStyle w:val="Encabezado"/>
+    </w:pPr>
+    <w:bookmarkStart w:id="0" w:name="_GoBack"/>
+    <w:bookmarkEnd w:id="0"/>
     <w:r>
       <w:rPr>
         <w:noProof/>
@@ -363,7 +364,7 @@
                   <pic:cNvPicPr/>
                 </pic:nvPicPr>
                 <pic:blipFill>
-                  <a:blip r:embed="Rf36d008031b640de"/>
+                  <a:blip r:embed="R883dca6050274cc9"/>
                   <a:stretch>
                     <a:fillRect/>
                   </a:stretch>
@@ -386,6 +387,11 @@
     <w:r>
       <w:t xml:space="preserve"> </w:t>
     </w:r>
+  </w:p>
+  <w:p>
+    <w:pPr>
+      <w:pStyle w:val="Encabezado"/>
+    </w:pPr>
     <w:r>
       <w:t xml:space="preserve">&lt;# &lt;Content </w:t>
     </w:r>
@@ -395,58 +401,7 @@
     </w:r>
     <w:proofErr w:type="spellEnd"/>
     <w:r>
-      <w:t>="./</w:t>
-    </w:r>
-    <w:proofErr w:type="spellStart"/>
-    <w:r>
-      <w:t>Header</w:t>
-    </w:r>
-    <w:proofErr w:type="spellEnd"/>
-    <w:r>
-      <w:t>/</w:t>
-    </w:r>
-    <w:proofErr w:type="spellStart"/>
-    <w:r>
-      <w:t>EnterpriseName</w:t>
-    </w:r>
-    <w:proofErr w:type="spellEnd"/>
-    <w:r>
-      <w:t>"</w:t>
-    </w:r>
-    <w:r>
-      <w:t xml:space="preserve"> </w:t>
-    </w:r>
-    <w:r>
-      <w:t>/&gt; #&gt;</w:t>
-    </w:r>
-  </w:p>
-</w:hdr>
-</file>
-
-<file path=word/header2.xml><?xml version="1.0" encoding="utf-8"?>
-<w:hdr xmlns:wpc="http://schemas.microsoft.com/office/word/2010/wordprocessingCanvas" xmlns:cx="http://schemas.microsoft.com/office/drawing/2014/chartex" xmlns:cx1="http://schemas.microsoft.com/office/drawing/2015/9/8/chartex" xmlns:cx2="http://schemas.microsoft.com/office/drawing/2015/10/21/chartex" xmlns:cx3="http://schemas.microsoft.com/office/drawing/2016/5/9/chartex" xmlns:cx4="http://schemas.microsoft.com/office/drawing/2016/5/10/chartex" xmlns:cx5="http://schemas.microsoft.com/office/drawing/2016/5/11/chartex" xmlns:cx6="http://schemas.microsoft.com/office/drawing/2016/5/12/chartex" xmlns:cx7="http://schemas.microsoft.com/office/drawing/2016/5/13/chartex" xmlns:cx8="http://schemas.microsoft.com/office/drawing/2016/5/14/chartex" xmlns:mc="http://schemas.openxmlformats.org/markup-compatibility/2006" xmlns:aink="http://schemas.microsoft.com/office/drawing/2016/ink" xmlns:am3d="http://schemas.microsoft.com/office/drawing/2017/model3d" xmlns:o="urn:schemas-microsoft-com:office:office" xmlns:r="http://schemas.openxmlformats.org/officeDocument/2006/relationships" xmlns:m="http://schemas.openxmlformats.org/officeDocument/2006/math" xmlns:v="urn:schemas-microsoft-com:vml" xmlns:wp14="http://schemas.microsoft.com/office/word/2010/wordprocessingDrawing" xmlns:wp="http://schemas.openxmlformats.org/drawingml/2006/wordprocessingDrawing" xmlns:w10="urn:schemas-microsoft-com:office:word" xmlns:w="http://schemas.openxmlformats.org/wordprocessingml/2006/main" xmlns:w14="http://schemas.microsoft.com/office/word/2010/wordml" xmlns:w15="http://schemas.microsoft.com/office/word/2012/wordml" xmlns:w16cid="http://schemas.microsoft.com/office/word/2016/wordml/cid" xmlns:w16se="http://schemas.microsoft.com/office/word/2015/wordml/symex" xmlns:wpg="http://schemas.microsoft.com/office/word/2010/wordprocessingGroup" xmlns:wpi="http://schemas.microsoft.com/office/word/2010/wordprocessingInk" xmlns:wne="http://schemas.microsoft.com/office/word/2006/wordml" xmlns:wps="http://schemas.microsoft.com/office/word/2010/wordprocessingShape" mc:Ignorable="w14 w15 w16se w16cid wp14">
-  <w:p>
-    <w:pPr>
-      <w:pStyle w:val="Encabezado"/>
-    </w:pPr>
-    <w:r>
-      <w:t>&lt;# &lt;</w:t>
-    </w:r>
-    <w:proofErr w:type="spellStart"/>
-    <w:r>
-      <w:t>Image</w:t>
-    </w:r>
-    <w:proofErr w:type="spellEnd"/>
-    <w:r>
-      <w:t xml:space="preserve"> </w:t>
-    </w:r>
-    <w:proofErr w:type="spellStart"/>
-    <w:r>
-      <w:t>Select</w:t>
-    </w:r>
-    <w:proofErr w:type="spellEnd"/>
-    <w:r>
-      <w:t xml:space="preserve"> =</w:t>
+      <w:t>=</w:t>
     </w:r>
     <w:proofErr w:type="gramStart"/>
     <w:r>
@@ -454,74 +409,6 @@
     </w:r>
     <w:proofErr w:type="spellStart"/>
     <w:proofErr w:type="gramEnd"/>
-    <w:r>
-      <w:t>Header</w:t>
-    </w:r>
-    <w:proofErr w:type="spellEnd"/>
-    <w:r>
-      <w:t>/Logo"</w:t>
-    </w:r>
-    <w:r>
-      <w:t xml:space="preserve"> </w:t>
-    </w:r>
-    <w:r>
-      <w:t>/&gt; #&gt;</w:t>
-    </w:r>
-    <w:r>
-      <w:rPr>
-        <w:noProof/>
-      </w:rPr>
-      <w:drawing>
-        <wp:inline distT="0" distB="0" distL="0" distR="0" wp14:anchorId="77712B2E" wp14:editId="4B928809">
-          <wp:extent cx="1838325" cy="285750"/>
-          <wp:effectExtent l="0" t="0" r="9525" b="0"/>
-          <wp:docPr id="2" name="Imagen 1"/>
-          <wp:cNvGraphicFramePr>
-            <a:graphicFrameLocks xmlns:a="http://schemas.openxmlformats.org/drawingml/2006/main" noChangeAspect="1"/>
-          </wp:cNvGraphicFramePr>
-          <a:graphic xmlns:a="http://schemas.openxmlformats.org/drawingml/2006/main">
-            <a:graphicData uri="http://schemas.openxmlformats.org/drawingml/2006/picture">
-              <pic:pic xmlns:pic="http://schemas.openxmlformats.org/drawingml/2006/picture">
-                <pic:nvPicPr>
-                  <pic:cNvPr id="1" name=""/>
-                  <pic:cNvPicPr/>
-                </pic:nvPicPr>
-                <pic:blipFill>
-                  <a:blip r:embed="Rc7f4347ba2bc4700"/>
-                  <a:stretch>
-                    <a:fillRect/>
-                  </a:stretch>
-                </pic:blipFill>
-                <pic:spPr>
-                  <a:xfrm>
-                    <a:off x="0" y="0"/>
-                    <a:ext cx="1838325" cy="285750"/>
-                  </a:xfrm>
-                  <a:prstGeom prst="rect">
-                    <a:avLst/>
-                  </a:prstGeom>
-                </pic:spPr>
-              </pic:pic>
-            </a:graphicData>
-          </a:graphic>
-        </wp:inline>
-      </w:drawing>
-    </w:r>
-    <w:r>
-      <w:t xml:space="preserve"> </w:t>
-    </w:r>
-    <w:r>
-      <w:t xml:space="preserve">&lt;# &lt;Content </w:t>
-    </w:r>
-    <w:proofErr w:type="spellStart"/>
-    <w:r>
-      <w:t>Select</w:t>
-    </w:r>
-    <w:proofErr w:type="spellEnd"/>
-    <w:r>
-      <w:t>="./</w:t>
-    </w:r>
-    <w:proofErr w:type="spellStart"/>
     <w:r>
       <w:t>Header</w:t>
     </w:r>
@@ -553,120 +440,6 @@
     <w:pPr>
       <w:pStyle w:val="Encabezado"/>
     </w:pPr>
-    <w:r>
-      <w:t>&lt;# &lt;</w:t>
-    </w:r>
-    <w:proofErr w:type="spellStart"/>
-    <w:r>
-      <w:t>Image</w:t>
-    </w:r>
-    <w:proofErr w:type="spellEnd"/>
-    <w:r>
-      <w:t xml:space="preserve"> </w:t>
-    </w:r>
-    <w:proofErr w:type="spellStart"/>
-    <w:r>
-      <w:t>Select</w:t>
-    </w:r>
-    <w:proofErr w:type="spellEnd"/>
-    <w:r>
-      <w:t xml:space="preserve"> =</w:t>
-    </w:r>
-    <w:proofErr w:type="gramStart"/>
-    <w:r>
-      <w:t>"./</w:t>
-    </w:r>
-    <w:proofErr w:type="spellStart"/>
-    <w:proofErr w:type="gramEnd"/>
-    <w:r>
-      <w:t>Header</w:t>
-    </w:r>
-    <w:proofErr w:type="spellEnd"/>
-    <w:r>
-      <w:t>/Logo"</w:t>
-    </w:r>
-    <w:r>
-      <w:t xml:space="preserve"> </w:t>
-    </w:r>
-    <w:r>
-      <w:t>/&gt; #&gt;</w:t>
-    </w:r>
-    <w:r>
-      <w:rPr>
-        <w:noProof/>
-      </w:rPr>
-      <w:drawing>
-        <wp:inline distT="0" distB="0" distL="0" distR="0" wp14:anchorId="77712B2E" wp14:editId="4B928809">
-          <wp:extent cx="1838325" cy="285750"/>
-          <wp:effectExtent l="0" t="0" r="9525" b="0"/>
-          <wp:docPr id="3" name="Imagen 1"/>
-          <wp:cNvGraphicFramePr>
-            <a:graphicFrameLocks xmlns:a="http://schemas.openxmlformats.org/drawingml/2006/main" noChangeAspect="1"/>
-          </wp:cNvGraphicFramePr>
-          <a:graphic xmlns:a="http://schemas.openxmlformats.org/drawingml/2006/main">
-            <a:graphicData uri="http://schemas.openxmlformats.org/drawingml/2006/picture">
-              <pic:pic xmlns:pic="http://schemas.openxmlformats.org/drawingml/2006/picture">
-                <pic:nvPicPr>
-                  <pic:cNvPr id="1" name=""/>
-                  <pic:cNvPicPr/>
-                </pic:nvPicPr>
-                <pic:blipFill>
-                  <a:blip r:embed="R3e231415b1e243d7"/>
-                  <a:stretch>
-                    <a:fillRect/>
-                  </a:stretch>
-                </pic:blipFill>
-                <pic:spPr>
-                  <a:xfrm>
-                    <a:off x="0" y="0"/>
-                    <a:ext cx="1838325" cy="285750"/>
-                  </a:xfrm>
-                  <a:prstGeom prst="rect">
-                    <a:avLst/>
-                  </a:prstGeom>
-                </pic:spPr>
-              </pic:pic>
-            </a:graphicData>
-          </a:graphic>
-        </wp:inline>
-      </w:drawing>
-    </w:r>
-    <w:r>
-      <w:t xml:space="preserve"> </w:t>
-    </w:r>
-    <w:r>
-      <w:t xml:space="preserve">&lt;# &lt;Content </w:t>
-    </w:r>
-    <w:proofErr w:type="spellStart"/>
-    <w:r>
-      <w:t>Select</w:t>
-    </w:r>
-    <w:proofErr w:type="spellEnd"/>
-    <w:r>
-      <w:t>="./</w:t>
-    </w:r>
-    <w:proofErr w:type="spellStart"/>
-    <w:r>
-      <w:t>Header</w:t>
-    </w:r>
-    <w:proofErr w:type="spellEnd"/>
-    <w:r>
-      <w:t>/</w:t>
-    </w:r>
-    <w:proofErr w:type="spellStart"/>
-    <w:r>
-      <w:t>EnterpriseName</w:t>
-    </w:r>
-    <w:proofErr w:type="spellEnd"/>
-    <w:r>
-      <w:t>"</w:t>
-    </w:r>
-    <w:r>
-      <w:t xml:space="preserve"> </w:t>
-    </w:r>
-    <w:r>
-      <w:t>/&gt; #&gt;</w:t>
-    </w:r>
   </w:p>
 </w:hdr>
 </file>

</xml_diff>